<commit_message>
Aggiunta dein nuovi bug in gestione account e gestione evento
</commit_message>
<xml_diff>
--- a/Internal work product/TestIncidentLetsMeet.docx
+++ b/Internal work product/TestIncidentLetsMeet.docx
@@ -1842,20 +1842,19 @@
     </w:p>
     <w:sdt>
       <w:sdtPr>
+        <w:rPr>
+          <w:rFonts w:asciiTheme="minorHAnsi" w:eastAsiaTheme="minorEastAsia" w:hAnsiTheme="minorHAnsi" w:cs="Times New Roman"/>
+          <w:color w:val="auto"/>
+          <w:sz w:val="22"/>
+          <w:szCs w:val="22"/>
+        </w:rPr>
         <w:id w:val="-1270548288"/>
         <w:docPartObj>
           <w:docPartGallery w:val="Table of Contents"/>
           <w:docPartUnique/>
         </w:docPartObj>
       </w:sdtPr>
-      <w:sdtEndPr>
-        <w:rPr>
-          <w:rFonts w:asciiTheme="minorHAnsi" w:eastAsiaTheme="minorEastAsia" w:hAnsiTheme="minorHAnsi" w:cs="Times New Roman"/>
-          <w:color w:val="auto"/>
-          <w:sz w:val="22"/>
-          <w:szCs w:val="22"/>
-        </w:rPr>
-      </w:sdtEndPr>
+      <w:sdtEndPr/>
       <w:sdtContent>
         <w:p>
           <w:pPr>
@@ -1930,8 +1929,6 @@
           <w:r>
             <w:ptab w:relativeTo="margin" w:alignment="right" w:leader="dot"/>
           </w:r>
-          <w:bookmarkStart w:id="0" w:name="_GoBack"/>
-          <w:bookmarkEnd w:id="0"/>
         </w:p>
         <w:p>
           <w:pPr>
@@ -2865,6 +2862,388 @@
         </w:rPr>
       </w:pPr>
     </w:p>
+    <w:tbl>
+      <w:tblPr>
+        <w:tblStyle w:val="Grigliatabella"/>
+        <w:tblW w:w="0" w:type="auto"/>
+        <w:tblInd w:w="720" w:type="dxa"/>
+        <w:tblLook w:val="04A0" w:firstRow="1" w:lastRow="0" w:firstColumn="1" w:lastColumn="0" w:noHBand="0" w:noVBand="1"/>
+      </w:tblPr>
+      <w:tblGrid>
+        <w:gridCol w:w="4444"/>
+        <w:gridCol w:w="4464"/>
+      </w:tblGrid>
+      <w:tr>
+        <w:tc>
+          <w:tcPr>
+            <w:tcW w:w="4814" w:type="dxa"/>
+          </w:tcPr>
+          <w:p>
+            <w:pPr>
+              <w:pStyle w:val="Paragrafoelenco"/>
+              <w:ind w:left="0"/>
+              <w:rPr>
+                <w:rFonts w:asciiTheme="majorHAnsi" w:hAnsiTheme="majorHAnsi" w:cstheme="majorHAnsi"/>
+                <w:b/>
+              </w:rPr>
+            </w:pPr>
+            <w:r>
+              <w:rPr>
+                <w:rFonts w:asciiTheme="majorHAnsi" w:hAnsiTheme="majorHAnsi" w:cstheme="majorHAnsi"/>
+                <w:b/>
+              </w:rPr>
+              <w:t>ID</w:t>
+            </w:r>
+          </w:p>
+        </w:tc>
+        <w:tc>
+          <w:tcPr>
+            <w:tcW w:w="4814" w:type="dxa"/>
+          </w:tcPr>
+          <w:p>
+            <w:pPr>
+              <w:pStyle w:val="Paragrafoelenco"/>
+              <w:ind w:left="0"/>
+              <w:rPr>
+                <w:rFonts w:asciiTheme="majorHAnsi" w:hAnsiTheme="majorHAnsi" w:cstheme="majorHAnsi"/>
+                <w:u w:val="single"/>
+              </w:rPr>
+            </w:pPr>
+            <w:r>
+              <w:rPr>
+                <w:rFonts w:asciiTheme="majorHAnsi" w:hAnsiTheme="majorHAnsi" w:cstheme="majorHAnsi"/>
+              </w:rPr>
+              <w:t>BG_1.</w:t>
+            </w:r>
+            <w:r>
+              <w:rPr>
+                <w:rFonts w:asciiTheme="majorHAnsi" w:hAnsiTheme="majorHAnsi" w:cstheme="majorHAnsi"/>
+              </w:rPr>
+              <w:t>3</w:t>
+            </w:r>
+          </w:p>
+        </w:tc>
+      </w:tr>
+      <w:tr>
+        <w:tc>
+          <w:tcPr>
+            <w:tcW w:w="4814" w:type="dxa"/>
+          </w:tcPr>
+          <w:p>
+            <w:pPr>
+              <w:pStyle w:val="Paragrafoelenco"/>
+              <w:ind w:left="0"/>
+              <w:rPr>
+                <w:rFonts w:asciiTheme="majorHAnsi" w:hAnsiTheme="majorHAnsi" w:cstheme="majorHAnsi"/>
+                <w:b/>
+              </w:rPr>
+            </w:pPr>
+            <w:r>
+              <w:rPr>
+                <w:rFonts w:asciiTheme="majorHAnsi" w:hAnsiTheme="majorHAnsi" w:cstheme="majorHAnsi"/>
+                <w:b/>
+              </w:rPr>
+              <w:t>Descrizione</w:t>
+            </w:r>
+          </w:p>
+        </w:tc>
+        <w:tc>
+          <w:tcPr>
+            <w:tcW w:w="4814" w:type="dxa"/>
+          </w:tcPr>
+          <w:p>
+            <w:pPr>
+              <w:pStyle w:val="Paragrafoelenco"/>
+              <w:ind w:left="0"/>
+              <w:rPr>
+                <w:rFonts w:asciiTheme="majorHAnsi" w:hAnsiTheme="majorHAnsi" w:cstheme="majorHAnsi"/>
+              </w:rPr>
+            </w:pPr>
+            <w:r>
+              <w:rPr>
+                <w:rFonts w:asciiTheme="majorHAnsi" w:hAnsiTheme="majorHAnsi" w:cstheme="majorHAnsi"/>
+              </w:rPr>
+              <w:t>Problemi di compatibil</w:t>
+            </w:r>
+            <w:r>
+              <w:rPr>
+                <w:rFonts w:asciiTheme="majorHAnsi" w:hAnsiTheme="majorHAnsi" w:cstheme="majorHAnsi"/>
+              </w:rPr>
+              <w:t>i</w:t>
+            </w:r>
+            <w:r>
+              <w:rPr>
+                <w:rFonts w:asciiTheme="majorHAnsi" w:hAnsiTheme="majorHAnsi" w:cstheme="majorHAnsi"/>
+              </w:rPr>
+              <w:t xml:space="preserve">tà con </w:t>
+            </w:r>
+            <w:proofErr w:type="spellStart"/>
+            <w:r>
+              <w:rPr>
+                <w:rFonts w:asciiTheme="majorHAnsi" w:hAnsiTheme="majorHAnsi" w:cstheme="majorHAnsi"/>
+              </w:rPr>
+              <w:t>mySQL</w:t>
+            </w:r>
+            <w:proofErr w:type="spellEnd"/>
+            <w:r>
+              <w:rPr>
+                <w:rFonts w:asciiTheme="majorHAnsi" w:hAnsiTheme="majorHAnsi" w:cstheme="majorHAnsi"/>
+              </w:rPr>
+              <w:t xml:space="preserve">, cambiamento del feedback utente da </w:t>
+            </w:r>
+            <w:proofErr w:type="spellStart"/>
+            <w:r>
+              <w:rPr>
+                <w:rFonts w:asciiTheme="majorHAnsi" w:hAnsiTheme="majorHAnsi" w:cstheme="majorHAnsi"/>
+              </w:rPr>
+              <w:t>int</w:t>
+            </w:r>
+            <w:proofErr w:type="spellEnd"/>
+            <w:r>
+              <w:rPr>
+                <w:rFonts w:asciiTheme="majorHAnsi" w:hAnsiTheme="majorHAnsi" w:cstheme="majorHAnsi"/>
+              </w:rPr>
+              <w:t xml:space="preserve"> a </w:t>
+            </w:r>
+            <w:proofErr w:type="spellStart"/>
+            <w:r>
+              <w:rPr>
+                <w:rFonts w:asciiTheme="majorHAnsi" w:hAnsiTheme="majorHAnsi" w:cstheme="majorHAnsi"/>
+              </w:rPr>
+              <w:t>BigDecimal</w:t>
+            </w:r>
+            <w:proofErr w:type="spellEnd"/>
+          </w:p>
+        </w:tc>
+      </w:tr>
+      <w:tr>
+        <w:tc>
+          <w:tcPr>
+            <w:tcW w:w="4814" w:type="dxa"/>
+          </w:tcPr>
+          <w:p>
+            <w:pPr>
+              <w:pStyle w:val="Paragrafoelenco"/>
+              <w:ind w:left="0"/>
+              <w:rPr>
+                <w:rFonts w:asciiTheme="majorHAnsi" w:hAnsiTheme="majorHAnsi" w:cstheme="majorHAnsi"/>
+                <w:b/>
+              </w:rPr>
+            </w:pPr>
+            <w:r>
+              <w:rPr>
+                <w:rFonts w:asciiTheme="majorHAnsi" w:hAnsiTheme="majorHAnsi" w:cstheme="majorHAnsi"/>
+                <w:b/>
+              </w:rPr>
+              <w:t>Come riprodurlo</w:t>
+            </w:r>
+          </w:p>
+        </w:tc>
+        <w:tc>
+          <w:tcPr>
+            <w:tcW w:w="4814" w:type="dxa"/>
+          </w:tcPr>
+          <w:p>
+            <w:pPr>
+              <w:pStyle w:val="Paragrafoelenco"/>
+              <w:ind w:left="0"/>
+              <w:rPr>
+                <w:rFonts w:asciiTheme="majorHAnsi" w:hAnsiTheme="majorHAnsi" w:cstheme="majorHAnsi"/>
+              </w:rPr>
+            </w:pPr>
+            <w:r>
+              <w:rPr>
+                <w:rFonts w:asciiTheme="majorHAnsi" w:hAnsiTheme="majorHAnsi" w:cstheme="majorHAnsi"/>
+              </w:rPr>
+              <w:t>Modificare il campo feedback i</w:t>
+            </w:r>
+            <w:r>
+              <w:rPr>
+                <w:rFonts w:asciiTheme="majorHAnsi" w:hAnsiTheme="majorHAnsi" w:cstheme="majorHAnsi"/>
+              </w:rPr>
+              <w:t xml:space="preserve">n </w:t>
+            </w:r>
+            <w:proofErr w:type="spellStart"/>
+            <w:r>
+              <w:rPr>
+                <w:rFonts w:asciiTheme="majorHAnsi" w:hAnsiTheme="majorHAnsi" w:cstheme="majorHAnsi"/>
+              </w:rPr>
+              <w:t>int</w:t>
+            </w:r>
+            <w:proofErr w:type="spellEnd"/>
+          </w:p>
+        </w:tc>
+      </w:tr>
+      <w:tr>
+        <w:tc>
+          <w:tcPr>
+            <w:tcW w:w="4814" w:type="dxa"/>
+          </w:tcPr>
+          <w:p>
+            <w:pPr>
+              <w:pStyle w:val="Paragrafoelenco"/>
+              <w:ind w:left="0"/>
+              <w:rPr>
+                <w:rFonts w:asciiTheme="majorHAnsi" w:hAnsiTheme="majorHAnsi" w:cstheme="majorHAnsi"/>
+                <w:b/>
+              </w:rPr>
+            </w:pPr>
+            <w:r>
+              <w:rPr>
+                <w:rFonts w:asciiTheme="majorHAnsi" w:hAnsiTheme="majorHAnsi" w:cstheme="majorHAnsi"/>
+                <w:b/>
+              </w:rPr>
+              <w:t>Priorità</w:t>
+            </w:r>
+          </w:p>
+        </w:tc>
+        <w:tc>
+          <w:tcPr>
+            <w:tcW w:w="4814" w:type="dxa"/>
+          </w:tcPr>
+          <w:p>
+            <w:pPr>
+              <w:pStyle w:val="Paragrafoelenco"/>
+              <w:ind w:left="0"/>
+              <w:rPr>
+                <w:rFonts w:asciiTheme="majorHAnsi" w:hAnsiTheme="majorHAnsi" w:cstheme="majorHAnsi"/>
+              </w:rPr>
+            </w:pPr>
+            <w:r>
+              <w:rPr>
+                <w:rFonts w:asciiTheme="majorHAnsi" w:hAnsiTheme="majorHAnsi" w:cstheme="majorHAnsi"/>
+              </w:rPr>
+              <w:t>Alta</w:t>
+            </w:r>
+          </w:p>
+        </w:tc>
+      </w:tr>
+      <w:tr>
+        <w:tc>
+          <w:tcPr>
+            <w:tcW w:w="4814" w:type="dxa"/>
+          </w:tcPr>
+          <w:p>
+            <w:pPr>
+              <w:pStyle w:val="Paragrafoelenco"/>
+              <w:ind w:left="0"/>
+              <w:rPr>
+                <w:rFonts w:asciiTheme="majorHAnsi" w:hAnsiTheme="majorHAnsi" w:cstheme="majorHAnsi"/>
+                <w:b/>
+              </w:rPr>
+            </w:pPr>
+            <w:r>
+              <w:rPr>
+                <w:rFonts w:asciiTheme="majorHAnsi" w:hAnsiTheme="majorHAnsi" w:cstheme="majorHAnsi"/>
+                <w:b/>
+              </w:rPr>
+              <w:t>Stato bug</w:t>
+            </w:r>
+          </w:p>
+        </w:tc>
+        <w:tc>
+          <w:tcPr>
+            <w:tcW w:w="4814" w:type="dxa"/>
+          </w:tcPr>
+          <w:p>
+            <w:pPr>
+              <w:pStyle w:val="Paragrafoelenco"/>
+              <w:ind w:left="0"/>
+              <w:rPr>
+                <w:rFonts w:asciiTheme="majorHAnsi" w:hAnsiTheme="majorHAnsi" w:cstheme="majorHAnsi"/>
+              </w:rPr>
+            </w:pPr>
+            <w:r>
+              <w:rPr>
+                <w:rFonts w:asciiTheme="majorHAnsi" w:hAnsiTheme="majorHAnsi" w:cstheme="majorHAnsi"/>
+              </w:rPr>
+              <w:t>Risolto</w:t>
+            </w:r>
+          </w:p>
+        </w:tc>
+      </w:tr>
+    </w:tbl>
+    <w:p>
+      <w:pPr>
+        <w:pStyle w:val="Paragrafoelenco"/>
+        <w:rPr>
+          <w:rFonts w:asciiTheme="majorHAnsi" w:hAnsiTheme="majorHAnsi" w:cstheme="majorHAnsi"/>
+          <w:b/>
+        </w:rPr>
+      </w:pPr>
+    </w:p>
+    <w:p>
+      <w:pPr>
+        <w:pStyle w:val="Paragrafoelenco"/>
+        <w:rPr>
+          <w:rFonts w:asciiTheme="majorHAnsi" w:hAnsiTheme="majorHAnsi" w:cstheme="majorHAnsi"/>
+          <w:b/>
+        </w:rPr>
+      </w:pPr>
+    </w:p>
+    <w:p>
+      <w:pPr>
+        <w:pStyle w:val="Paragrafoelenco"/>
+        <w:rPr>
+          <w:rFonts w:asciiTheme="majorHAnsi" w:hAnsiTheme="majorHAnsi" w:cstheme="majorHAnsi"/>
+          <w:b/>
+        </w:rPr>
+      </w:pPr>
+    </w:p>
+    <w:p>
+      <w:pPr>
+        <w:pStyle w:val="Paragrafoelenco"/>
+        <w:rPr>
+          <w:rFonts w:asciiTheme="majorHAnsi" w:hAnsiTheme="majorHAnsi" w:cstheme="majorHAnsi"/>
+          <w:b/>
+        </w:rPr>
+      </w:pPr>
+    </w:p>
+    <w:p>
+      <w:pPr>
+        <w:pStyle w:val="Paragrafoelenco"/>
+        <w:rPr>
+          <w:rFonts w:asciiTheme="majorHAnsi" w:hAnsiTheme="majorHAnsi" w:cstheme="majorHAnsi"/>
+          <w:b/>
+        </w:rPr>
+      </w:pPr>
+    </w:p>
+    <w:p>
+      <w:pPr>
+        <w:pStyle w:val="Paragrafoelenco"/>
+        <w:rPr>
+          <w:rFonts w:asciiTheme="majorHAnsi" w:hAnsiTheme="majorHAnsi" w:cstheme="majorHAnsi"/>
+          <w:b/>
+        </w:rPr>
+      </w:pPr>
+    </w:p>
+    <w:p>
+      <w:pPr>
+        <w:pStyle w:val="Paragrafoelenco"/>
+        <w:rPr>
+          <w:rFonts w:asciiTheme="majorHAnsi" w:hAnsiTheme="majorHAnsi" w:cstheme="majorHAnsi"/>
+          <w:b/>
+        </w:rPr>
+      </w:pPr>
+    </w:p>
+    <w:p>
+      <w:pPr>
+        <w:pStyle w:val="Paragrafoelenco"/>
+        <w:rPr>
+          <w:rFonts w:asciiTheme="majorHAnsi" w:hAnsiTheme="majorHAnsi" w:cstheme="majorHAnsi"/>
+          <w:b/>
+        </w:rPr>
+      </w:pPr>
+    </w:p>
+    <w:p>
+      <w:pPr>
+        <w:pStyle w:val="Paragrafoelenco"/>
+        <w:rPr>
+          <w:rFonts w:asciiTheme="majorHAnsi" w:hAnsiTheme="majorHAnsi" w:cstheme="majorHAnsi"/>
+          <w:b/>
+        </w:rPr>
+      </w:pPr>
+    </w:p>
     <w:p>
       <w:pPr>
         <w:pStyle w:val="Paragrafoelenco"/>
@@ -2882,6 +3261,7 @@
           <w:rFonts w:asciiTheme="majorHAnsi" w:hAnsiTheme="majorHAnsi" w:cstheme="majorHAnsi"/>
           <w:b/>
         </w:rPr>
+        <w:lastRenderedPageBreak/>
         <w:t>Gestione Evento</w:t>
       </w:r>
     </w:p>
@@ -3156,42 +3536,6 @@
         </w:rPr>
       </w:pPr>
     </w:p>
-    <w:p>
-      <w:pPr>
-        <w:pStyle w:val="Paragrafoelenco"/>
-        <w:rPr>
-          <w:rFonts w:asciiTheme="majorHAnsi" w:hAnsiTheme="majorHAnsi" w:cstheme="majorHAnsi"/>
-          <w:b/>
-        </w:rPr>
-      </w:pPr>
-    </w:p>
-    <w:p>
-      <w:pPr>
-        <w:pStyle w:val="Paragrafoelenco"/>
-        <w:rPr>
-          <w:rFonts w:asciiTheme="majorHAnsi" w:hAnsiTheme="majorHAnsi" w:cstheme="majorHAnsi"/>
-          <w:b/>
-        </w:rPr>
-      </w:pPr>
-    </w:p>
-    <w:p>
-      <w:pPr>
-        <w:pStyle w:val="Paragrafoelenco"/>
-        <w:rPr>
-          <w:rFonts w:asciiTheme="majorHAnsi" w:hAnsiTheme="majorHAnsi" w:cstheme="majorHAnsi"/>
-          <w:b/>
-        </w:rPr>
-      </w:pPr>
-    </w:p>
-    <w:p>
-      <w:pPr>
-        <w:pStyle w:val="Paragrafoelenco"/>
-        <w:rPr>
-          <w:rFonts w:asciiTheme="majorHAnsi" w:hAnsiTheme="majorHAnsi" w:cstheme="majorHAnsi"/>
-          <w:b/>
-        </w:rPr>
-      </w:pPr>
-    </w:p>
     <w:tbl>
       <w:tblPr>
         <w:tblStyle w:val="Grigliatabella"/>
@@ -3222,7 +3566,6 @@
                 <w:rFonts w:asciiTheme="majorHAnsi" w:hAnsiTheme="majorHAnsi" w:cstheme="majorHAnsi"/>
                 <w:b/>
               </w:rPr>
-              <w:lastRenderedPageBreak/>
               <w:t>ID</w:t>
             </w:r>
           </w:p>
@@ -3693,6 +4036,15 @@
         </w:rPr>
       </w:pPr>
     </w:p>
+    <w:p>
+      <w:pPr>
+        <w:pStyle w:val="Paragrafoelenco"/>
+        <w:rPr>
+          <w:rFonts w:asciiTheme="majorHAnsi" w:hAnsiTheme="majorHAnsi" w:cstheme="majorHAnsi"/>
+          <w:b/>
+        </w:rPr>
+      </w:pPr>
+    </w:p>
     <w:tbl>
       <w:tblPr>
         <w:tblStyle w:val="Grigliatabella"/>
@@ -3958,6 +4310,15 @@
         </w:rPr>
       </w:pPr>
     </w:p>
+    <w:p>
+      <w:pPr>
+        <w:pStyle w:val="Paragrafoelenco"/>
+        <w:rPr>
+          <w:rFonts w:asciiTheme="majorHAnsi" w:hAnsiTheme="majorHAnsi" w:cstheme="majorHAnsi"/>
+          <w:b/>
+        </w:rPr>
+      </w:pPr>
+    </w:p>
     <w:tbl>
       <w:tblPr>
         <w:tblStyle w:val="Grigliatabella"/>
@@ -4239,6 +4600,51 @@
         </w:rPr>
       </w:pPr>
     </w:p>
+    <w:p>
+      <w:pPr>
+        <w:pStyle w:val="Paragrafoelenco"/>
+        <w:rPr>
+          <w:rFonts w:asciiTheme="majorHAnsi" w:hAnsiTheme="majorHAnsi" w:cstheme="majorHAnsi"/>
+          <w:b/>
+        </w:rPr>
+      </w:pPr>
+    </w:p>
+    <w:p>
+      <w:pPr>
+        <w:pStyle w:val="Paragrafoelenco"/>
+        <w:rPr>
+          <w:rFonts w:asciiTheme="majorHAnsi" w:hAnsiTheme="majorHAnsi" w:cstheme="majorHAnsi"/>
+          <w:b/>
+        </w:rPr>
+      </w:pPr>
+    </w:p>
+    <w:p>
+      <w:pPr>
+        <w:pStyle w:val="Paragrafoelenco"/>
+        <w:rPr>
+          <w:rFonts w:asciiTheme="majorHAnsi" w:hAnsiTheme="majorHAnsi" w:cstheme="majorHAnsi"/>
+          <w:b/>
+        </w:rPr>
+      </w:pPr>
+    </w:p>
+    <w:p>
+      <w:pPr>
+        <w:pStyle w:val="Paragrafoelenco"/>
+        <w:rPr>
+          <w:rFonts w:asciiTheme="majorHAnsi" w:hAnsiTheme="majorHAnsi" w:cstheme="majorHAnsi"/>
+          <w:b/>
+        </w:rPr>
+      </w:pPr>
+    </w:p>
+    <w:p>
+      <w:pPr>
+        <w:pStyle w:val="Paragrafoelenco"/>
+        <w:rPr>
+          <w:rFonts w:asciiTheme="majorHAnsi" w:hAnsiTheme="majorHAnsi" w:cstheme="majorHAnsi"/>
+          <w:b/>
+        </w:rPr>
+      </w:pPr>
+    </w:p>
     <w:tbl>
       <w:tblPr>
         <w:tblStyle w:val="Grigliatabella"/>
@@ -4269,6 +4675,7 @@
                 <w:rFonts w:asciiTheme="majorHAnsi" w:hAnsiTheme="majorHAnsi" w:cstheme="majorHAnsi"/>
                 <w:b/>
               </w:rPr>
+              <w:lastRenderedPageBreak/>
               <w:t>ID</w:t>
             </w:r>
           </w:p>
@@ -4378,6 +4785,846 @@
                 <w:rFonts w:asciiTheme="majorHAnsi" w:hAnsiTheme="majorHAnsi" w:cstheme="majorHAnsi"/>
               </w:rPr>
               <w:t>8 richieste alla pagina profilo</w:t>
+            </w:r>
+          </w:p>
+        </w:tc>
+      </w:tr>
+      <w:tr>
+        <w:tc>
+          <w:tcPr>
+            <w:tcW w:w="4814" w:type="dxa"/>
+          </w:tcPr>
+          <w:p>
+            <w:pPr>
+              <w:pStyle w:val="Paragrafoelenco"/>
+              <w:ind w:left="0"/>
+              <w:rPr>
+                <w:rFonts w:asciiTheme="majorHAnsi" w:hAnsiTheme="majorHAnsi" w:cstheme="majorHAnsi"/>
+                <w:b/>
+              </w:rPr>
+            </w:pPr>
+            <w:r>
+              <w:rPr>
+                <w:rFonts w:asciiTheme="majorHAnsi" w:hAnsiTheme="majorHAnsi" w:cstheme="majorHAnsi"/>
+                <w:b/>
+              </w:rPr>
+              <w:t>Priorità</w:t>
+            </w:r>
+          </w:p>
+        </w:tc>
+        <w:tc>
+          <w:tcPr>
+            <w:tcW w:w="4814" w:type="dxa"/>
+          </w:tcPr>
+          <w:p>
+            <w:pPr>
+              <w:pStyle w:val="Paragrafoelenco"/>
+              <w:ind w:left="0"/>
+              <w:rPr>
+                <w:rFonts w:asciiTheme="majorHAnsi" w:hAnsiTheme="majorHAnsi" w:cstheme="majorHAnsi"/>
+              </w:rPr>
+            </w:pPr>
+            <w:r>
+              <w:rPr>
+                <w:rFonts w:asciiTheme="majorHAnsi" w:hAnsiTheme="majorHAnsi" w:cstheme="majorHAnsi"/>
+              </w:rPr>
+              <w:t>Alta</w:t>
+            </w:r>
+          </w:p>
+        </w:tc>
+      </w:tr>
+      <w:tr>
+        <w:tc>
+          <w:tcPr>
+            <w:tcW w:w="4814" w:type="dxa"/>
+          </w:tcPr>
+          <w:p>
+            <w:pPr>
+              <w:pStyle w:val="Paragrafoelenco"/>
+              <w:ind w:left="0"/>
+              <w:rPr>
+                <w:rFonts w:asciiTheme="majorHAnsi" w:hAnsiTheme="majorHAnsi" w:cstheme="majorHAnsi"/>
+                <w:b/>
+              </w:rPr>
+            </w:pPr>
+            <w:r>
+              <w:rPr>
+                <w:rFonts w:asciiTheme="majorHAnsi" w:hAnsiTheme="majorHAnsi" w:cstheme="majorHAnsi"/>
+                <w:b/>
+              </w:rPr>
+              <w:t>Stato bug</w:t>
+            </w:r>
+          </w:p>
+        </w:tc>
+        <w:tc>
+          <w:tcPr>
+            <w:tcW w:w="4814" w:type="dxa"/>
+          </w:tcPr>
+          <w:p>
+            <w:pPr>
+              <w:pStyle w:val="Paragrafoelenco"/>
+              <w:ind w:left="0"/>
+              <w:rPr>
+                <w:rFonts w:asciiTheme="majorHAnsi" w:hAnsiTheme="majorHAnsi" w:cstheme="majorHAnsi"/>
+              </w:rPr>
+            </w:pPr>
+            <w:r>
+              <w:rPr>
+                <w:rFonts w:asciiTheme="majorHAnsi" w:hAnsiTheme="majorHAnsi" w:cstheme="majorHAnsi"/>
+              </w:rPr>
+              <w:t>Risolto</w:t>
+            </w:r>
+          </w:p>
+        </w:tc>
+      </w:tr>
+    </w:tbl>
+    <w:p>
+      <w:pPr>
+        <w:pStyle w:val="Paragrafoelenco"/>
+        <w:rPr>
+          <w:rFonts w:asciiTheme="majorHAnsi" w:hAnsiTheme="majorHAnsi" w:cstheme="majorHAnsi"/>
+          <w:b/>
+        </w:rPr>
+      </w:pPr>
+    </w:p>
+    <w:tbl>
+      <w:tblPr>
+        <w:tblStyle w:val="Grigliatabella"/>
+        <w:tblW w:w="0" w:type="auto"/>
+        <w:tblInd w:w="720" w:type="dxa"/>
+        <w:tblLook w:val="04A0" w:firstRow="1" w:lastRow="0" w:firstColumn="1" w:lastColumn="0" w:noHBand="0" w:noVBand="1"/>
+      </w:tblPr>
+      <w:tblGrid>
+        <w:gridCol w:w="4444"/>
+        <w:gridCol w:w="4464"/>
+      </w:tblGrid>
+      <w:tr>
+        <w:tc>
+          <w:tcPr>
+            <w:tcW w:w="4814" w:type="dxa"/>
+          </w:tcPr>
+          <w:p>
+            <w:pPr>
+              <w:pStyle w:val="Paragrafoelenco"/>
+              <w:ind w:left="0"/>
+              <w:rPr>
+                <w:rFonts w:asciiTheme="majorHAnsi" w:hAnsiTheme="majorHAnsi" w:cstheme="majorHAnsi"/>
+                <w:b/>
+              </w:rPr>
+            </w:pPr>
+            <w:r>
+              <w:rPr>
+                <w:rFonts w:asciiTheme="majorHAnsi" w:hAnsiTheme="majorHAnsi" w:cstheme="majorHAnsi"/>
+                <w:b/>
+              </w:rPr>
+              <w:t>ID</w:t>
+            </w:r>
+          </w:p>
+        </w:tc>
+        <w:tc>
+          <w:tcPr>
+            <w:tcW w:w="4814" w:type="dxa"/>
+          </w:tcPr>
+          <w:p>
+            <w:pPr>
+              <w:pStyle w:val="Paragrafoelenco"/>
+              <w:ind w:left="0"/>
+              <w:rPr>
+                <w:rFonts w:asciiTheme="majorHAnsi" w:hAnsiTheme="majorHAnsi" w:cstheme="majorHAnsi"/>
+                <w:u w:val="single"/>
+              </w:rPr>
+            </w:pPr>
+            <w:r>
+              <w:rPr>
+                <w:rFonts w:asciiTheme="majorHAnsi" w:hAnsiTheme="majorHAnsi" w:cstheme="majorHAnsi"/>
+              </w:rPr>
+              <w:t>BG_</w:t>
+            </w:r>
+            <w:r>
+              <w:rPr>
+                <w:rFonts w:asciiTheme="majorHAnsi" w:hAnsiTheme="majorHAnsi" w:cstheme="majorHAnsi"/>
+              </w:rPr>
+              <w:t>2.7</w:t>
+            </w:r>
+          </w:p>
+        </w:tc>
+      </w:tr>
+      <w:tr>
+        <w:tc>
+          <w:tcPr>
+            <w:tcW w:w="4814" w:type="dxa"/>
+          </w:tcPr>
+          <w:p>
+            <w:pPr>
+              <w:pStyle w:val="Paragrafoelenco"/>
+              <w:ind w:left="0"/>
+              <w:rPr>
+                <w:rFonts w:asciiTheme="majorHAnsi" w:hAnsiTheme="majorHAnsi" w:cstheme="majorHAnsi"/>
+                <w:b/>
+              </w:rPr>
+            </w:pPr>
+            <w:r>
+              <w:rPr>
+                <w:rFonts w:asciiTheme="majorHAnsi" w:hAnsiTheme="majorHAnsi" w:cstheme="majorHAnsi"/>
+                <w:b/>
+              </w:rPr>
+              <w:t>Descrizione</w:t>
+            </w:r>
+          </w:p>
+        </w:tc>
+        <w:tc>
+          <w:tcPr>
+            <w:tcW w:w="4814" w:type="dxa"/>
+          </w:tcPr>
+          <w:p>
+            <w:pPr>
+              <w:pStyle w:val="Paragrafoelenco"/>
+              <w:ind w:left="0"/>
+              <w:rPr>
+                <w:rFonts w:asciiTheme="majorHAnsi" w:hAnsiTheme="majorHAnsi" w:cstheme="majorHAnsi"/>
+              </w:rPr>
+            </w:pPr>
+            <w:r>
+              <w:rPr>
+                <w:rFonts w:asciiTheme="majorHAnsi" w:hAnsiTheme="majorHAnsi" w:cstheme="majorHAnsi"/>
+              </w:rPr>
+              <w:t xml:space="preserve">Problemi di compatibilità con </w:t>
+            </w:r>
+            <w:proofErr w:type="spellStart"/>
+            <w:r>
+              <w:rPr>
+                <w:rFonts w:asciiTheme="majorHAnsi" w:hAnsiTheme="majorHAnsi" w:cstheme="majorHAnsi"/>
+              </w:rPr>
+              <w:t>mySQL</w:t>
+            </w:r>
+            <w:proofErr w:type="spellEnd"/>
+            <w:r>
+              <w:rPr>
+                <w:rFonts w:asciiTheme="majorHAnsi" w:hAnsiTheme="majorHAnsi" w:cstheme="majorHAnsi"/>
+              </w:rPr>
+              <w:t xml:space="preserve">, cambiamento del feedback </w:t>
+            </w:r>
+            <w:r>
+              <w:rPr>
+                <w:rFonts w:asciiTheme="majorHAnsi" w:hAnsiTheme="majorHAnsi" w:cstheme="majorHAnsi"/>
+              </w:rPr>
+              <w:t>evento</w:t>
+            </w:r>
+            <w:r>
+              <w:rPr>
+                <w:rFonts w:asciiTheme="majorHAnsi" w:hAnsiTheme="majorHAnsi" w:cstheme="majorHAnsi"/>
+              </w:rPr>
+              <w:t xml:space="preserve"> da </w:t>
+            </w:r>
+            <w:proofErr w:type="spellStart"/>
+            <w:r>
+              <w:rPr>
+                <w:rFonts w:asciiTheme="majorHAnsi" w:hAnsiTheme="majorHAnsi" w:cstheme="majorHAnsi"/>
+              </w:rPr>
+              <w:t>int</w:t>
+            </w:r>
+            <w:proofErr w:type="spellEnd"/>
+            <w:r>
+              <w:rPr>
+                <w:rFonts w:asciiTheme="majorHAnsi" w:hAnsiTheme="majorHAnsi" w:cstheme="majorHAnsi"/>
+              </w:rPr>
+              <w:t xml:space="preserve"> a </w:t>
+            </w:r>
+            <w:proofErr w:type="spellStart"/>
+            <w:r>
+              <w:rPr>
+                <w:rFonts w:asciiTheme="majorHAnsi" w:hAnsiTheme="majorHAnsi" w:cstheme="majorHAnsi"/>
+              </w:rPr>
+              <w:t>BigDecimal</w:t>
+            </w:r>
+            <w:proofErr w:type="spellEnd"/>
+          </w:p>
+        </w:tc>
+      </w:tr>
+      <w:tr>
+        <w:tc>
+          <w:tcPr>
+            <w:tcW w:w="4814" w:type="dxa"/>
+          </w:tcPr>
+          <w:p>
+            <w:pPr>
+              <w:pStyle w:val="Paragrafoelenco"/>
+              <w:ind w:left="0"/>
+              <w:rPr>
+                <w:rFonts w:asciiTheme="majorHAnsi" w:hAnsiTheme="majorHAnsi" w:cstheme="majorHAnsi"/>
+                <w:b/>
+              </w:rPr>
+            </w:pPr>
+            <w:r>
+              <w:rPr>
+                <w:rFonts w:asciiTheme="majorHAnsi" w:hAnsiTheme="majorHAnsi" w:cstheme="majorHAnsi"/>
+                <w:b/>
+              </w:rPr>
+              <w:t>Come riprodurlo</w:t>
+            </w:r>
+          </w:p>
+        </w:tc>
+        <w:tc>
+          <w:tcPr>
+            <w:tcW w:w="4814" w:type="dxa"/>
+          </w:tcPr>
+          <w:p>
+            <w:pPr>
+              <w:pStyle w:val="Paragrafoelenco"/>
+              <w:ind w:left="0"/>
+              <w:rPr>
+                <w:rFonts w:asciiTheme="majorHAnsi" w:hAnsiTheme="majorHAnsi" w:cstheme="majorHAnsi"/>
+              </w:rPr>
+            </w:pPr>
+            <w:r>
+              <w:rPr>
+                <w:rFonts w:asciiTheme="majorHAnsi" w:hAnsiTheme="majorHAnsi" w:cstheme="majorHAnsi"/>
+              </w:rPr>
+              <w:t>Modificare il campo feedback i</w:t>
+            </w:r>
+            <w:r>
+              <w:rPr>
+                <w:rFonts w:asciiTheme="majorHAnsi" w:hAnsiTheme="majorHAnsi" w:cstheme="majorHAnsi"/>
+              </w:rPr>
+              <w:t xml:space="preserve">n </w:t>
+            </w:r>
+            <w:proofErr w:type="spellStart"/>
+            <w:r>
+              <w:rPr>
+                <w:rFonts w:asciiTheme="majorHAnsi" w:hAnsiTheme="majorHAnsi" w:cstheme="majorHAnsi"/>
+              </w:rPr>
+              <w:t>int</w:t>
+            </w:r>
+            <w:proofErr w:type="spellEnd"/>
+          </w:p>
+        </w:tc>
+      </w:tr>
+      <w:tr>
+        <w:tc>
+          <w:tcPr>
+            <w:tcW w:w="4814" w:type="dxa"/>
+          </w:tcPr>
+          <w:p>
+            <w:pPr>
+              <w:pStyle w:val="Paragrafoelenco"/>
+              <w:ind w:left="0"/>
+              <w:rPr>
+                <w:rFonts w:asciiTheme="majorHAnsi" w:hAnsiTheme="majorHAnsi" w:cstheme="majorHAnsi"/>
+                <w:b/>
+              </w:rPr>
+            </w:pPr>
+            <w:r>
+              <w:rPr>
+                <w:rFonts w:asciiTheme="majorHAnsi" w:hAnsiTheme="majorHAnsi" w:cstheme="majorHAnsi"/>
+                <w:b/>
+              </w:rPr>
+              <w:t>Priorità</w:t>
+            </w:r>
+          </w:p>
+        </w:tc>
+        <w:tc>
+          <w:tcPr>
+            <w:tcW w:w="4814" w:type="dxa"/>
+          </w:tcPr>
+          <w:p>
+            <w:pPr>
+              <w:pStyle w:val="Paragrafoelenco"/>
+              <w:ind w:left="0"/>
+              <w:rPr>
+                <w:rFonts w:asciiTheme="majorHAnsi" w:hAnsiTheme="majorHAnsi" w:cstheme="majorHAnsi"/>
+              </w:rPr>
+            </w:pPr>
+            <w:r>
+              <w:rPr>
+                <w:rFonts w:asciiTheme="majorHAnsi" w:hAnsiTheme="majorHAnsi" w:cstheme="majorHAnsi"/>
+              </w:rPr>
+              <w:t>Alta</w:t>
+            </w:r>
+          </w:p>
+        </w:tc>
+      </w:tr>
+      <w:tr>
+        <w:tc>
+          <w:tcPr>
+            <w:tcW w:w="4814" w:type="dxa"/>
+          </w:tcPr>
+          <w:p>
+            <w:pPr>
+              <w:pStyle w:val="Paragrafoelenco"/>
+              <w:ind w:left="0"/>
+              <w:rPr>
+                <w:rFonts w:asciiTheme="majorHAnsi" w:hAnsiTheme="majorHAnsi" w:cstheme="majorHAnsi"/>
+                <w:b/>
+              </w:rPr>
+            </w:pPr>
+            <w:r>
+              <w:rPr>
+                <w:rFonts w:asciiTheme="majorHAnsi" w:hAnsiTheme="majorHAnsi" w:cstheme="majorHAnsi"/>
+                <w:b/>
+              </w:rPr>
+              <w:t>Stato bug</w:t>
+            </w:r>
+          </w:p>
+        </w:tc>
+        <w:tc>
+          <w:tcPr>
+            <w:tcW w:w="4814" w:type="dxa"/>
+          </w:tcPr>
+          <w:p>
+            <w:pPr>
+              <w:pStyle w:val="Paragrafoelenco"/>
+              <w:ind w:left="0"/>
+              <w:rPr>
+                <w:rFonts w:asciiTheme="majorHAnsi" w:hAnsiTheme="majorHAnsi" w:cstheme="majorHAnsi"/>
+              </w:rPr>
+            </w:pPr>
+            <w:r>
+              <w:rPr>
+                <w:rFonts w:asciiTheme="majorHAnsi" w:hAnsiTheme="majorHAnsi" w:cstheme="majorHAnsi"/>
+              </w:rPr>
+              <w:t>Risolto</w:t>
+            </w:r>
+          </w:p>
+        </w:tc>
+      </w:tr>
+    </w:tbl>
+    <w:p>
+      <w:pPr>
+        <w:pStyle w:val="Paragrafoelenco"/>
+        <w:rPr>
+          <w:rFonts w:asciiTheme="majorHAnsi" w:hAnsiTheme="majorHAnsi" w:cstheme="majorHAnsi"/>
+          <w:b/>
+        </w:rPr>
+      </w:pPr>
+    </w:p>
+    <w:p>
+      <w:pPr>
+        <w:pStyle w:val="Paragrafoelenco"/>
+        <w:rPr>
+          <w:rFonts w:asciiTheme="majorHAnsi" w:hAnsiTheme="majorHAnsi" w:cstheme="majorHAnsi"/>
+          <w:b/>
+        </w:rPr>
+      </w:pPr>
+    </w:p>
+    <w:tbl>
+      <w:tblPr>
+        <w:tblStyle w:val="Grigliatabella"/>
+        <w:tblW w:w="0" w:type="auto"/>
+        <w:tblInd w:w="720" w:type="dxa"/>
+        <w:tblLook w:val="04A0" w:firstRow="1" w:lastRow="0" w:firstColumn="1" w:lastColumn="0" w:noHBand="0" w:noVBand="1"/>
+      </w:tblPr>
+      <w:tblGrid>
+        <w:gridCol w:w="4458"/>
+        <w:gridCol w:w="4450"/>
+      </w:tblGrid>
+      <w:tr>
+        <w:tc>
+          <w:tcPr>
+            <w:tcW w:w="4814" w:type="dxa"/>
+          </w:tcPr>
+          <w:p>
+            <w:pPr>
+              <w:pStyle w:val="Paragrafoelenco"/>
+              <w:ind w:left="0"/>
+              <w:rPr>
+                <w:rFonts w:asciiTheme="majorHAnsi" w:hAnsiTheme="majorHAnsi" w:cstheme="majorHAnsi"/>
+                <w:b/>
+              </w:rPr>
+            </w:pPr>
+            <w:r>
+              <w:rPr>
+                <w:rFonts w:asciiTheme="majorHAnsi" w:hAnsiTheme="majorHAnsi" w:cstheme="majorHAnsi"/>
+                <w:b/>
+              </w:rPr>
+              <w:t>ID</w:t>
+            </w:r>
+          </w:p>
+        </w:tc>
+        <w:tc>
+          <w:tcPr>
+            <w:tcW w:w="4814" w:type="dxa"/>
+          </w:tcPr>
+          <w:p>
+            <w:pPr>
+              <w:pStyle w:val="Paragrafoelenco"/>
+              <w:ind w:left="0"/>
+              <w:rPr>
+                <w:rFonts w:asciiTheme="majorHAnsi" w:hAnsiTheme="majorHAnsi" w:cstheme="majorHAnsi"/>
+                <w:u w:val="single"/>
+              </w:rPr>
+            </w:pPr>
+            <w:r>
+              <w:rPr>
+                <w:rFonts w:asciiTheme="majorHAnsi" w:hAnsiTheme="majorHAnsi" w:cstheme="majorHAnsi"/>
+              </w:rPr>
+              <w:t>BG_2.</w:t>
+            </w:r>
+            <w:r>
+              <w:rPr>
+                <w:rFonts w:asciiTheme="majorHAnsi" w:hAnsiTheme="majorHAnsi" w:cstheme="majorHAnsi"/>
+              </w:rPr>
+              <w:t>8</w:t>
+            </w:r>
+          </w:p>
+        </w:tc>
+      </w:tr>
+      <w:tr>
+        <w:tc>
+          <w:tcPr>
+            <w:tcW w:w="4814" w:type="dxa"/>
+          </w:tcPr>
+          <w:p>
+            <w:pPr>
+              <w:pStyle w:val="Paragrafoelenco"/>
+              <w:ind w:left="0"/>
+              <w:rPr>
+                <w:rFonts w:asciiTheme="majorHAnsi" w:hAnsiTheme="majorHAnsi" w:cstheme="majorHAnsi"/>
+                <w:b/>
+              </w:rPr>
+            </w:pPr>
+            <w:r>
+              <w:rPr>
+                <w:rFonts w:asciiTheme="majorHAnsi" w:hAnsiTheme="majorHAnsi" w:cstheme="majorHAnsi"/>
+                <w:b/>
+              </w:rPr>
+              <w:t>Descrizione</w:t>
+            </w:r>
+          </w:p>
+        </w:tc>
+        <w:tc>
+          <w:tcPr>
+            <w:tcW w:w="4814" w:type="dxa"/>
+          </w:tcPr>
+          <w:p>
+            <w:pPr>
+              <w:pStyle w:val="Paragrafoelenco"/>
+              <w:ind w:left="0"/>
+              <w:rPr>
+                <w:rFonts w:asciiTheme="majorHAnsi" w:hAnsiTheme="majorHAnsi" w:cstheme="majorHAnsi"/>
+              </w:rPr>
+            </w:pPr>
+            <w:r>
+              <w:rPr>
+                <w:rFonts w:asciiTheme="majorHAnsi" w:hAnsiTheme="majorHAnsi" w:cstheme="majorHAnsi"/>
+              </w:rPr>
+              <w:t>Venivano mostrati anche eventi con lo stato “invisibile”</w:t>
+            </w:r>
+          </w:p>
+        </w:tc>
+      </w:tr>
+      <w:tr>
+        <w:tc>
+          <w:tcPr>
+            <w:tcW w:w="4814" w:type="dxa"/>
+          </w:tcPr>
+          <w:p>
+            <w:pPr>
+              <w:pStyle w:val="Paragrafoelenco"/>
+              <w:ind w:left="0"/>
+              <w:rPr>
+                <w:rFonts w:asciiTheme="majorHAnsi" w:hAnsiTheme="majorHAnsi" w:cstheme="majorHAnsi"/>
+                <w:b/>
+              </w:rPr>
+            </w:pPr>
+            <w:r>
+              <w:rPr>
+                <w:rFonts w:asciiTheme="majorHAnsi" w:hAnsiTheme="majorHAnsi" w:cstheme="majorHAnsi"/>
+                <w:b/>
+              </w:rPr>
+              <w:t>Come riprodurlo</w:t>
+            </w:r>
+          </w:p>
+        </w:tc>
+        <w:tc>
+          <w:tcPr>
+            <w:tcW w:w="4814" w:type="dxa"/>
+          </w:tcPr>
+          <w:p>
+            <w:pPr>
+              <w:pStyle w:val="Paragrafoelenco"/>
+              <w:ind w:left="0"/>
+              <w:rPr>
+                <w:rFonts w:asciiTheme="majorHAnsi" w:hAnsiTheme="majorHAnsi" w:cstheme="majorHAnsi"/>
+              </w:rPr>
+            </w:pPr>
+            <w:r>
+              <w:rPr>
+                <w:rFonts w:asciiTheme="majorHAnsi" w:hAnsiTheme="majorHAnsi" w:cstheme="majorHAnsi"/>
+              </w:rPr>
+              <w:t xml:space="preserve">Creare un evento usando </w:t>
+            </w:r>
+            <w:proofErr w:type="spellStart"/>
+            <w:r>
+              <w:rPr>
+                <w:rFonts w:asciiTheme="majorHAnsi" w:hAnsiTheme="majorHAnsi" w:cstheme="majorHAnsi"/>
+              </w:rPr>
+              <w:t>SQLDao</w:t>
+            </w:r>
+            <w:proofErr w:type="spellEnd"/>
+          </w:p>
+        </w:tc>
+      </w:tr>
+      <w:tr>
+        <w:tc>
+          <w:tcPr>
+            <w:tcW w:w="4814" w:type="dxa"/>
+          </w:tcPr>
+          <w:p>
+            <w:pPr>
+              <w:pStyle w:val="Paragrafoelenco"/>
+              <w:ind w:left="0"/>
+              <w:rPr>
+                <w:rFonts w:asciiTheme="majorHAnsi" w:hAnsiTheme="majorHAnsi" w:cstheme="majorHAnsi"/>
+                <w:b/>
+              </w:rPr>
+            </w:pPr>
+            <w:r>
+              <w:rPr>
+                <w:rFonts w:asciiTheme="majorHAnsi" w:hAnsiTheme="majorHAnsi" w:cstheme="majorHAnsi"/>
+                <w:b/>
+              </w:rPr>
+              <w:t>Priorità</w:t>
+            </w:r>
+          </w:p>
+        </w:tc>
+        <w:tc>
+          <w:tcPr>
+            <w:tcW w:w="4814" w:type="dxa"/>
+          </w:tcPr>
+          <w:p>
+            <w:pPr>
+              <w:pStyle w:val="Paragrafoelenco"/>
+              <w:ind w:left="0"/>
+              <w:rPr>
+                <w:rFonts w:asciiTheme="majorHAnsi" w:hAnsiTheme="majorHAnsi" w:cstheme="majorHAnsi"/>
+              </w:rPr>
+            </w:pPr>
+            <w:r>
+              <w:rPr>
+                <w:rFonts w:asciiTheme="majorHAnsi" w:hAnsiTheme="majorHAnsi" w:cstheme="majorHAnsi"/>
+              </w:rPr>
+              <w:t>Alta</w:t>
+            </w:r>
+          </w:p>
+        </w:tc>
+      </w:tr>
+      <w:tr>
+        <w:tc>
+          <w:tcPr>
+            <w:tcW w:w="4814" w:type="dxa"/>
+          </w:tcPr>
+          <w:p>
+            <w:pPr>
+              <w:pStyle w:val="Paragrafoelenco"/>
+              <w:ind w:left="0"/>
+              <w:rPr>
+                <w:rFonts w:asciiTheme="majorHAnsi" w:hAnsiTheme="majorHAnsi" w:cstheme="majorHAnsi"/>
+                <w:b/>
+              </w:rPr>
+            </w:pPr>
+            <w:r>
+              <w:rPr>
+                <w:rFonts w:asciiTheme="majorHAnsi" w:hAnsiTheme="majorHAnsi" w:cstheme="majorHAnsi"/>
+                <w:b/>
+              </w:rPr>
+              <w:t>Stato bug</w:t>
+            </w:r>
+          </w:p>
+        </w:tc>
+        <w:tc>
+          <w:tcPr>
+            <w:tcW w:w="4814" w:type="dxa"/>
+          </w:tcPr>
+          <w:p>
+            <w:pPr>
+              <w:pStyle w:val="Paragrafoelenco"/>
+              <w:ind w:left="0"/>
+              <w:rPr>
+                <w:rFonts w:asciiTheme="majorHAnsi" w:hAnsiTheme="majorHAnsi" w:cstheme="majorHAnsi"/>
+              </w:rPr>
+            </w:pPr>
+            <w:r>
+              <w:rPr>
+                <w:rFonts w:asciiTheme="majorHAnsi" w:hAnsiTheme="majorHAnsi" w:cstheme="majorHAnsi"/>
+              </w:rPr>
+              <w:t>Risolto</w:t>
+            </w:r>
+          </w:p>
+        </w:tc>
+      </w:tr>
+    </w:tbl>
+    <w:p>
+      <w:pPr>
+        <w:pStyle w:val="Paragrafoelenco"/>
+        <w:rPr>
+          <w:rFonts w:asciiTheme="majorHAnsi" w:hAnsiTheme="majorHAnsi" w:cstheme="majorHAnsi"/>
+          <w:b/>
+        </w:rPr>
+      </w:pPr>
+    </w:p>
+    <w:p>
+      <w:pPr>
+        <w:pStyle w:val="Paragrafoelenco"/>
+        <w:rPr>
+          <w:rFonts w:asciiTheme="majorHAnsi" w:hAnsiTheme="majorHAnsi" w:cstheme="majorHAnsi"/>
+          <w:b/>
+        </w:rPr>
+      </w:pPr>
+    </w:p>
+    <w:tbl>
+      <w:tblPr>
+        <w:tblStyle w:val="Grigliatabella"/>
+        <w:tblW w:w="0" w:type="auto"/>
+        <w:tblInd w:w="720" w:type="dxa"/>
+        <w:tblLook w:val="04A0" w:firstRow="1" w:lastRow="0" w:firstColumn="1" w:lastColumn="0" w:noHBand="0" w:noVBand="1"/>
+      </w:tblPr>
+      <w:tblGrid>
+        <w:gridCol w:w="4453"/>
+        <w:gridCol w:w="4455"/>
+      </w:tblGrid>
+      <w:tr>
+        <w:tc>
+          <w:tcPr>
+            <w:tcW w:w="4814" w:type="dxa"/>
+          </w:tcPr>
+          <w:p>
+            <w:pPr>
+              <w:pStyle w:val="Paragrafoelenco"/>
+              <w:ind w:left="0"/>
+              <w:rPr>
+                <w:rFonts w:asciiTheme="majorHAnsi" w:hAnsiTheme="majorHAnsi" w:cstheme="majorHAnsi"/>
+                <w:b/>
+              </w:rPr>
+            </w:pPr>
+            <w:r>
+              <w:rPr>
+                <w:rFonts w:asciiTheme="majorHAnsi" w:hAnsiTheme="majorHAnsi" w:cstheme="majorHAnsi"/>
+                <w:b/>
+              </w:rPr>
+              <w:t>ID</w:t>
+            </w:r>
+          </w:p>
+        </w:tc>
+        <w:tc>
+          <w:tcPr>
+            <w:tcW w:w="4814" w:type="dxa"/>
+          </w:tcPr>
+          <w:p>
+            <w:pPr>
+              <w:pStyle w:val="Paragrafoelenco"/>
+              <w:ind w:left="0"/>
+              <w:rPr>
+                <w:rFonts w:asciiTheme="majorHAnsi" w:hAnsiTheme="majorHAnsi" w:cstheme="majorHAnsi"/>
+                <w:u w:val="single"/>
+              </w:rPr>
+            </w:pPr>
+            <w:r>
+              <w:rPr>
+                <w:rFonts w:asciiTheme="majorHAnsi" w:hAnsiTheme="majorHAnsi" w:cstheme="majorHAnsi"/>
+              </w:rPr>
+              <w:t>BG_2.</w:t>
+            </w:r>
+            <w:r>
+              <w:rPr>
+                <w:rFonts w:asciiTheme="majorHAnsi" w:hAnsiTheme="majorHAnsi" w:cstheme="majorHAnsi"/>
+              </w:rPr>
+              <w:t>9</w:t>
+            </w:r>
+          </w:p>
+        </w:tc>
+      </w:tr>
+      <w:tr>
+        <w:tc>
+          <w:tcPr>
+            <w:tcW w:w="4814" w:type="dxa"/>
+          </w:tcPr>
+          <w:p>
+            <w:pPr>
+              <w:pStyle w:val="Paragrafoelenco"/>
+              <w:ind w:left="0"/>
+              <w:rPr>
+                <w:rFonts w:asciiTheme="majorHAnsi" w:hAnsiTheme="majorHAnsi" w:cstheme="majorHAnsi"/>
+                <w:b/>
+              </w:rPr>
+            </w:pPr>
+            <w:r>
+              <w:rPr>
+                <w:rFonts w:asciiTheme="majorHAnsi" w:hAnsiTheme="majorHAnsi" w:cstheme="majorHAnsi"/>
+                <w:b/>
+              </w:rPr>
+              <w:t>Descrizione</w:t>
+            </w:r>
+          </w:p>
+        </w:tc>
+        <w:tc>
+          <w:tcPr>
+            <w:tcW w:w="4814" w:type="dxa"/>
+          </w:tcPr>
+          <w:p>
+            <w:pPr>
+              <w:pStyle w:val="Paragrafoelenco"/>
+              <w:ind w:left="0"/>
+              <w:rPr>
+                <w:rFonts w:asciiTheme="majorHAnsi" w:hAnsiTheme="majorHAnsi" w:cstheme="majorHAnsi"/>
+              </w:rPr>
+            </w:pPr>
+            <w:r>
+              <w:rPr>
+                <w:rFonts w:asciiTheme="majorHAnsi" w:hAnsiTheme="majorHAnsi" w:cstheme="majorHAnsi"/>
+              </w:rPr>
+              <w:t>Errore nella Classe evento con mancato campo feedback</w:t>
+            </w:r>
+          </w:p>
+        </w:tc>
+      </w:tr>
+      <w:tr>
+        <w:tc>
+          <w:tcPr>
+            <w:tcW w:w="4814" w:type="dxa"/>
+          </w:tcPr>
+          <w:p>
+            <w:pPr>
+              <w:pStyle w:val="Paragrafoelenco"/>
+              <w:ind w:left="0"/>
+              <w:rPr>
+                <w:rFonts w:asciiTheme="majorHAnsi" w:hAnsiTheme="majorHAnsi" w:cstheme="majorHAnsi"/>
+                <w:b/>
+              </w:rPr>
+            </w:pPr>
+            <w:r>
+              <w:rPr>
+                <w:rFonts w:asciiTheme="majorHAnsi" w:hAnsiTheme="majorHAnsi" w:cstheme="majorHAnsi"/>
+                <w:b/>
+              </w:rPr>
+              <w:t>Come riprodurlo</w:t>
+            </w:r>
+          </w:p>
+        </w:tc>
+        <w:tc>
+          <w:tcPr>
+            <w:tcW w:w="4814" w:type="dxa"/>
+          </w:tcPr>
+          <w:p>
+            <w:pPr>
+              <w:pStyle w:val="Paragrafoelenco"/>
+              <w:ind w:left="0"/>
+              <w:rPr>
+                <w:rFonts w:asciiTheme="majorHAnsi" w:hAnsiTheme="majorHAnsi" w:cstheme="majorHAnsi"/>
+              </w:rPr>
+            </w:pPr>
+            <w:r>
+              <w:rPr>
+                <w:rFonts w:asciiTheme="majorHAnsi" w:hAnsiTheme="majorHAnsi" w:cstheme="majorHAnsi"/>
+              </w:rPr>
+              <w:t>Visualizzare le info di un</w:t>
+            </w:r>
+            <w:bookmarkStart w:id="0" w:name="_GoBack"/>
+            <w:bookmarkEnd w:id="0"/>
+            <w:r>
+              <w:rPr>
+                <w:rFonts w:asciiTheme="majorHAnsi" w:hAnsiTheme="majorHAnsi" w:cstheme="majorHAnsi"/>
+              </w:rPr>
+              <w:t xml:space="preserve"> evento</w:t>
             </w:r>
           </w:p>
         </w:tc>
@@ -6047,7 +7294,7 @@
 </file>
 
 <file path=customXml/itemProps1.xml><?xml version="1.0" encoding="utf-8"?>
-<ds:datastoreItem xmlns:ds="http://schemas.openxmlformats.org/officeDocument/2006/customXml" ds:itemID="{9893A019-0E06-4E69-80B5-22490C767E3D}">
+<ds:datastoreItem xmlns:ds="http://schemas.openxmlformats.org/officeDocument/2006/customXml" ds:itemID="{6A5AD4AA-06DB-48E9-8938-0DFD0928F93C}">
   <ds:schemaRefs>
     <ds:schemaRef ds:uri="http://schemas.openxmlformats.org/officeDocument/2006/bibliography"/>
   </ds:schemaRefs>

</xml_diff>